<commit_message>
Resource Management Tool Designing 05
</commit_message>
<xml_diff>
--- a/Doctoral Thesis/Отчеты/2 Курс (2022-2023)/ОТЧЕТ ПО ПЕДАГОГИЧЕСКОЙ ПРАКТИКЕ ДОКТОРАНТА.docx
+++ b/Doctoral Thesis/Отчеты/2 Курс (2022-2023)/ОТЧЕТ ПО ПЕДАГОГИЧЕСКОЙ ПРАКТИКЕ ДОКТОРАНТА.docx
@@ -591,16 +591,7 @@
           <w:sz w:val="28"/>
           <w:szCs w:val="28"/>
         </w:rPr>
-        <w:t>АСТАНА 202</w:t>
-      </w:r>
-      <w:r>
-        <w:rPr>
-          <w:rFonts w:eastAsia="Times New Roman" w:cs="Times New Roman" w:ascii="Times New Roman" w:hAnsi="Times New Roman"/>
-          <w:b/>
-          <w:sz w:val="28"/>
-          <w:szCs w:val="28"/>
-        </w:rPr>
-        <w:t>3</w:t>
+        <w:t>АСТАНА 2023</w:t>
       </w:r>
     </w:p>
     <w:p>
@@ -1299,25 +1290,6 @@
           <w:szCs w:val="28"/>
         </w:rPr>
         <w:t>.</w:t>
-      </w:r>
-    </w:p>
-    <w:p>
-      <w:pPr>
-        <w:pStyle w:val="LOnormal"/>
-        <w:spacing w:lineRule="auto" w:line="240" w:before="240" w:after="0"/>
-        <w:jc w:val="both"/>
-        <w:rPr>
-          <w:rFonts w:ascii="Times New Roman" w:hAnsi="Times New Roman" w:eastAsia="Times New Roman" w:cs="Times New Roman"/>
-          <w:sz w:val="28"/>
-          <w:szCs w:val="28"/>
-        </w:rPr>
-      </w:pPr>
-      <w:r>
-        <w:rPr>
-          <w:rFonts w:eastAsia="Times New Roman" w:cs="Times New Roman" w:ascii="Times New Roman" w:hAnsi="Times New Roman"/>
-          <w:sz w:val="28"/>
-          <w:szCs w:val="28"/>
-        </w:rPr>
       </w:r>
     </w:p>
     <w:p>
@@ -1529,6 +1501,27 @@
         <w:jc w:val="both"/>
         <w:rPr>
           <w:rFonts w:ascii="Times New Roman" w:hAnsi="Times New Roman"/>
+          <w:sz w:val="28"/>
+          <w:szCs w:val="28"/>
+          <w:lang w:val="ru-RU"/>
+        </w:rPr>
+      </w:pPr>
+      <w:r>
+        <w:rPr>
+          <w:rFonts w:ascii="Times New Roman" w:hAnsi="Times New Roman"/>
+          <w:sz w:val="28"/>
+          <w:szCs w:val="28"/>
+          <w:lang w:val="ru-RU"/>
+        </w:rPr>
+      </w:r>
+    </w:p>
+    <w:p>
+      <w:pPr>
+        <w:pStyle w:val="LOnormal"/>
+        <w:spacing w:lineRule="auto" w:line="240"/>
+        <w:jc w:val="both"/>
+        <w:rPr>
+          <w:rFonts w:ascii="Times New Roman" w:hAnsi="Times New Roman"/>
           <w:b/>
           <w:b/>
           <w:bCs/>
@@ -1566,7 +1559,14 @@
         </w:rPr>
       </w:pPr>
       <w:r>
-        <w:rPr/>
+        <w:rPr>
+          <w:rFonts w:ascii="Times New Roman" w:hAnsi="Times New Roman"/>
+          <w:b/>
+          <w:bCs/>
+          <w:sz w:val="28"/>
+          <w:szCs w:val="28"/>
+          <w:lang w:val="ru-RU"/>
+        </w:rPr>
       </w:r>
     </w:p>
     <w:p>

</xml_diff>